<commit_message>
Final update to performance requirements
</commit_message>
<xml_diff>
--- a/Documentation/srs_draft_sections_1_and_5.docx
+++ b/Documentation/srs_draft_sections_1_and_5.docx
@@ -1,6 +1,6 @@
 
 <file path=word/document.xml><?xml version="1.0" encoding="utf-8"?>
-<w:document xmlns:wpc="http://schemas.microsoft.com/office/word/2010/wordprocessingCanvas" xmlns:mc="http://schemas.openxmlformats.org/markup-compatibility/2006" xmlns:o="urn:schemas-microsoft-com:office:office" xmlns:r="http://schemas.openxmlformats.org/officeDocument/2006/relationships" xmlns:m="http://schemas.openxmlformats.org/officeDocument/2006/math" xmlns:v="urn:schemas-microsoft-com:vml" xmlns:wp14="http://schemas.microsoft.com/office/word/2010/wordprocessingDrawing" xmlns:wp="http://schemas.openxmlformats.org/drawingml/2006/wordprocessingDrawing" xmlns:w10="urn:schemas-microsoft-com:office:word" xmlns:w="http://schemas.openxmlformats.org/wordprocessingml/2006/main" xmlns:w14="http://schemas.microsoft.com/office/word/2010/wordml" xmlns:wpg="http://schemas.microsoft.com/office/word/2010/wordprocessingGroup" xmlns:wpi="http://schemas.microsoft.com/office/word/2010/wordprocessingInk" xmlns:wne="http://schemas.microsoft.com/office/word/2006/wordml" xmlns:wps="http://schemas.microsoft.com/office/word/2010/wordprocessingShape" mc:Ignorable="w14 wp14">
+<w:document xmlns:wpc="http://schemas.microsoft.com/office/word/2010/wordprocessingCanvas" xmlns:mo="http://schemas.microsoft.com/office/mac/office/2008/main" xmlns:mc="http://schemas.openxmlformats.org/markup-compatibility/2006" xmlns:mv="urn:schemas-microsoft-com:mac:vml" xmlns:o="urn:schemas-microsoft-com:office:office" xmlns:r="http://schemas.openxmlformats.org/officeDocument/2006/relationships" xmlns:m="http://schemas.openxmlformats.org/officeDocument/2006/math" xmlns:v="urn:schemas-microsoft-com:vml" xmlns:wp14="http://schemas.microsoft.com/office/word/2010/wordprocessingDrawing" xmlns:wp="http://schemas.openxmlformats.org/drawingml/2006/wordprocessingDrawing" xmlns:w10="urn:schemas-microsoft-com:office:word" xmlns:w="http://schemas.openxmlformats.org/wordprocessingml/2006/main" xmlns:w14="http://schemas.microsoft.com/office/word/2010/wordml" xmlns:wpg="http://schemas.microsoft.com/office/word/2010/wordprocessingGroup" xmlns:wpi="http://schemas.microsoft.com/office/word/2010/wordprocessingInk" xmlns:wne="http://schemas.microsoft.com/office/word/2006/wordml" xmlns:wps="http://schemas.microsoft.com/office/word/2010/wordprocessingShape" mc:Ignorable="w14 wp14">
   <w:body>
     <w:p>
       <w:pPr>
@@ -8,8 +8,6 @@
       </w:pPr>
       <w:bookmarkStart w:id="0" w:name="_Toc439994667"/>
       <w:bookmarkStart w:id="1" w:name="_Toc441230973"/>
-      <w:bookmarkStart w:id="2" w:name="_GoBack"/>
-      <w:bookmarkEnd w:id="2"/>
       <w:r>
         <w:t>Purpose</w:t>
       </w:r>
@@ -84,13 +82,13 @@
       <w:pPr>
         <w:pStyle w:val="Heading2"/>
       </w:pPr>
-      <w:bookmarkStart w:id="3" w:name="_Toc439994669"/>
-      <w:bookmarkStart w:id="4" w:name="_Toc441230975"/>
+      <w:bookmarkStart w:id="2" w:name="_Toc439994669"/>
+      <w:bookmarkStart w:id="3" w:name="_Toc441230975"/>
       <w:r>
         <w:t>Intended Audience and Reading Suggestions</w:t>
       </w:r>
+      <w:bookmarkEnd w:id="2"/>
       <w:bookmarkEnd w:id="3"/>
-      <w:bookmarkEnd w:id="4"/>
     </w:p>
     <w:p>
       <w:pPr>
@@ -105,21 +103,21 @@
         </w:rPr>
         <w:t xml:space="preserve">Suggest a sequence for reading the document, beginning with the overview sections and proceeding through the sections that are most pertinent to each reader </w:t>
       </w:r>
-      <w:commentRangeStart w:id="5"/>
+      <w:commentRangeStart w:id="4"/>
       <w:r>
         <w:rPr>
           <w:highlight w:val="yellow"/>
         </w:rPr>
         <w:t>type</w:t>
       </w:r>
-      <w:commentRangeEnd w:id="5"/>
+      <w:commentRangeEnd w:id="4"/>
       <w:r>
         <w:rPr>
           <w:rStyle w:val="CommentReference"/>
           <w:rFonts w:asciiTheme="minorHAnsi" w:eastAsiaTheme="minorEastAsia" w:hAnsiTheme="minorHAnsi" w:cstheme="minorBidi"/>
           <w:i w:val="0"/>
         </w:rPr>
-        <w:commentReference w:id="5"/>
+        <w:commentReference w:id="4"/>
       </w:r>
       <w:r>
         <w:rPr>
@@ -137,52 +135,52 @@
       <w:pPr>
         <w:pStyle w:val="Heading2"/>
       </w:pPr>
-      <w:bookmarkStart w:id="6" w:name="_Toc439994670"/>
-      <w:bookmarkStart w:id="7" w:name="_Toc441230976"/>
+      <w:bookmarkStart w:id="5" w:name="_Toc439994670"/>
+      <w:bookmarkStart w:id="6" w:name="_Toc441230976"/>
       <w:r>
         <w:t>Product Scope</w:t>
       </w:r>
+      <w:bookmarkEnd w:id="5"/>
       <w:bookmarkEnd w:id="6"/>
+    </w:p>
+    <w:p>
+      <w:pPr>
+        <w:pStyle w:val="template"/>
+      </w:pPr>
+      <w:r>
+        <w:t xml:space="preserve">To provide a simple interface for users to identify potential stocks they would like to invest in.  </w:t>
+      </w:r>
+    </w:p>
+    <w:p>
+      <w:pPr>
+        <w:pStyle w:val="Heading1"/>
+      </w:pPr>
+      <w:bookmarkStart w:id="7" w:name="_Toc441230994"/>
+      <w:bookmarkStart w:id="8" w:name="_Toc439994690"/>
+      <w:r>
+        <w:t>Other Nonfunctional Requirements</w:t>
+      </w:r>
       <w:bookmarkEnd w:id="7"/>
     </w:p>
     <w:p>
       <w:pPr>
-        <w:pStyle w:val="template"/>
-      </w:pPr>
-      <w:r>
-        <w:t xml:space="preserve">To provide a simple interface for users to identify potential stocks they would like to invest in.  </w:t>
-      </w:r>
-    </w:p>
-    <w:p>
-      <w:pPr>
-        <w:pStyle w:val="Heading1"/>
-      </w:pPr>
-      <w:bookmarkStart w:id="8" w:name="_Toc441230994"/>
-      <w:bookmarkStart w:id="9" w:name="_Toc439994690"/>
-      <w:r>
-        <w:t>Other Nonfunctional Requirements</w:t>
+        <w:pStyle w:val="Heading2"/>
+      </w:pPr>
+      <w:bookmarkStart w:id="9" w:name="_Toc441230995"/>
+      <w:commentRangeStart w:id="10"/>
+      <w:r>
+        <w:t>Performance Requirements</w:t>
       </w:r>
       <w:bookmarkEnd w:id="8"/>
-    </w:p>
-    <w:p>
-      <w:pPr>
-        <w:pStyle w:val="Heading2"/>
-      </w:pPr>
-      <w:bookmarkStart w:id="10" w:name="_Toc441230995"/>
-      <w:commentRangeStart w:id="11"/>
-      <w:r>
-        <w:t>Performance Requirements</w:t>
-      </w:r>
       <w:bookmarkEnd w:id="9"/>
-      <w:bookmarkEnd w:id="10"/>
-      <w:commentRangeEnd w:id="11"/>
+      <w:commentRangeEnd w:id="10"/>
       <w:r>
         <w:rPr>
           <w:rStyle w:val="CommentReference"/>
           <w:rFonts w:asciiTheme="minorHAnsi" w:eastAsiaTheme="minorEastAsia" w:hAnsiTheme="minorHAnsi" w:cstheme="minorBidi"/>
           <w:b w:val="0"/>
         </w:rPr>
-        <w:commentReference w:id="11"/>
+        <w:commentReference w:id="10"/>
       </w:r>
     </w:p>
     <w:p>
@@ -198,29 +196,10 @@
         <w:pStyle w:val="template"/>
       </w:pPr>
       <w:r>
-        <w:t>1. User must be able to start the application</w:t>
-      </w:r>
-    </w:p>
-    <w:p>
-      <w:pPr>
-        <w:pStyle w:val="template"/>
-      </w:pPr>
-      <w:r>
-        <w:t>2. User must be able to create user with the create user button</w:t>
-      </w:r>
-    </w:p>
-    <w:p>
-      <w:pPr>
-        <w:pStyle w:val="template"/>
-      </w:pPr>
-      <w:r>
-        <w:t xml:space="preserve">3. User must be able to enter </w:t>
-      </w:r>
-      <w:r>
-        <w:t>text-based</w:t>
-      </w:r>
-      <w:r>
-        <w:t xml:space="preserve"> username in the text box for username and successfully login</w:t>
+        <w:t xml:space="preserve">1. </w:t>
+      </w:r>
+      <w:r>
+        <w:t>User login button must take user to “logged in” UI in five seconds or less</w:t>
       </w:r>
     </w:p>
     <w:p>
@@ -236,46 +215,42 @@
         <w:pStyle w:val="template"/>
       </w:pPr>
       <w:r>
-        <w:t>1. User must be able to select stocks from a stock pool</w:t>
-      </w:r>
-    </w:p>
-    <w:p>
-      <w:pPr>
-        <w:pStyle w:val="template"/>
-      </w:pPr>
-      <w:r>
-        <w:t>2. User must be able to see stock groupings with information for each</w:t>
-      </w:r>
-    </w:p>
-    <w:p>
-      <w:pPr>
-        <w:pStyle w:val="template"/>
-      </w:pPr>
-      <w:r>
-        <w:t>3. User must be able to select specific stocks and those stocks then show in the “watched” view</w:t>
-      </w:r>
-    </w:p>
-    <w:p>
-      <w:pPr>
-        <w:pStyle w:val="template"/>
-      </w:pPr>
-      <w:r>
-        <w:t>4. User must be able to enter specific filtering metrics</w:t>
-      </w:r>
-    </w:p>
-    <w:p>
-      <w:pPr>
-        <w:pStyle w:val="template"/>
-      </w:pPr>
-      <w:r>
-        <w:t xml:space="preserve">5. User must be able to apply metrics and see only </w:t>
-      </w:r>
-      <w:r>
-        <w:t>stocks, which</w:t>
-      </w:r>
-      <w:r>
-        <w:t xml:space="preserve"> fall into the selected metric categories</w:t>
-      </w:r>
+        <w:t>1. Stock screener UI buttons must cause action within 2 seconds</w:t>
+      </w:r>
+    </w:p>
+    <w:p>
+      <w:pPr>
+        <w:pStyle w:val="template"/>
+      </w:pPr>
+      <w:r>
+        <w:t>2. Stocks must update their values within 5 minutes</w:t>
+      </w:r>
+    </w:p>
+    <w:p>
+      <w:pPr>
+        <w:pStyle w:val="template"/>
+      </w:pPr>
+      <w:r>
+        <w:t>3. Logout button must log user out within 5 seconds</w:t>
+      </w:r>
+    </w:p>
+    <w:p>
+      <w:pPr>
+        <w:pStyle w:val="template"/>
+      </w:pPr>
+      <w:r>
+        <w:t xml:space="preserve">Requirements for background stock information </w:t>
+      </w:r>
+    </w:p>
+    <w:p>
+      <w:pPr>
+        <w:pStyle w:val="template"/>
+      </w:pPr>
+      <w:r>
+        <w:t>1. Stocks must be updated every 5 minutes</w:t>
+      </w:r>
+      <w:bookmarkStart w:id="11" w:name="_GoBack"/>
+      <w:bookmarkEnd w:id="11"/>
     </w:p>
     <w:p>
       <w:pPr>
@@ -285,7 +260,6 @@
       <w:bookmarkStart w:id="13" w:name="_Toc441230997"/>
       <w:commentRangeStart w:id="14"/>
       <w:r>
-        <w:lastRenderedPageBreak/>
         <w:t>Security Requirements</w:t>
       </w:r>
       <w:bookmarkEnd w:id="12"/>
@@ -313,6 +287,7 @@
         <w:pStyle w:val="template"/>
       </w:pPr>
       <w:r>
+        <w:lastRenderedPageBreak/>
         <w:t>Input Validation</w:t>
       </w:r>
     </w:p>
@@ -662,8 +637,8 @@
 </file>
 
 <file path=word/comments.xml><?xml version="1.0" encoding="utf-8"?>
-<w:comments xmlns:wpc="http://schemas.microsoft.com/office/word/2010/wordprocessingCanvas" xmlns:mc="http://schemas.openxmlformats.org/markup-compatibility/2006" xmlns:o="urn:schemas-microsoft-com:office:office" xmlns:r="http://schemas.openxmlformats.org/officeDocument/2006/relationships" xmlns:m="http://schemas.openxmlformats.org/officeDocument/2006/math" xmlns:v="urn:schemas-microsoft-com:vml" xmlns:wp14="http://schemas.microsoft.com/office/word/2010/wordprocessingDrawing" xmlns:wp="http://schemas.openxmlformats.org/drawingml/2006/wordprocessingDrawing" xmlns:w10="urn:schemas-microsoft-com:office:word" xmlns:w="http://schemas.openxmlformats.org/wordprocessingml/2006/main" xmlns:w14="http://schemas.microsoft.com/office/word/2010/wordml" xmlns:wpg="http://schemas.microsoft.com/office/word/2010/wordprocessingGroup" xmlns:wpi="http://schemas.microsoft.com/office/word/2010/wordprocessingInk" xmlns:wne="http://schemas.microsoft.com/office/word/2006/wordml" xmlns:wps="http://schemas.microsoft.com/office/word/2010/wordprocessingShape" mc:Ignorable="w14 wp14">
-  <w:comment w:id="5" w:author="Michael Harrison" w:date="2018-01-17T18:22:00Z" w:initials="MH">
+<w:comments xmlns:wpc="http://schemas.microsoft.com/office/word/2010/wordprocessingCanvas" xmlns:mo="http://schemas.microsoft.com/office/mac/office/2008/main" xmlns:mc="http://schemas.openxmlformats.org/markup-compatibility/2006" xmlns:mv="urn:schemas-microsoft-com:mac:vml" xmlns:o="urn:schemas-microsoft-com:office:office" xmlns:r="http://schemas.openxmlformats.org/officeDocument/2006/relationships" xmlns:m="http://schemas.openxmlformats.org/officeDocument/2006/math" xmlns:v="urn:schemas-microsoft-com:vml" xmlns:wp14="http://schemas.microsoft.com/office/word/2010/wordprocessingDrawing" xmlns:wp="http://schemas.openxmlformats.org/drawingml/2006/wordprocessingDrawing" xmlns:w10="urn:schemas-microsoft-com:office:word" xmlns:w="http://schemas.openxmlformats.org/wordprocessingml/2006/main" xmlns:w14="http://schemas.microsoft.com/office/word/2010/wordml" xmlns:wpg="http://schemas.microsoft.com/office/word/2010/wordprocessingGroup" xmlns:wpi="http://schemas.microsoft.com/office/word/2010/wordprocessingInk" xmlns:wne="http://schemas.microsoft.com/office/word/2006/wordml" xmlns:wps="http://schemas.microsoft.com/office/word/2010/wordprocessingShape" mc:Ignorable="w14 wp14">
+  <w:comment w:id="4" w:author="Michael Harrison" w:date="2018-01-17T18:22:00Z" w:initials="MH">
     <w:p>
       <w:pPr>
         <w:pStyle w:val="CommentText"/>
@@ -679,7 +654,7 @@
       </w:r>
     </w:p>
   </w:comment>
-  <w:comment w:id="11" w:author="Fogiel, Art" w:date="2018-01-19T07:22:00Z" w:initials="FA">
+  <w:comment w:id="10" w:author="Fogiel, Art" w:date="2018-01-19T07:22:00Z" w:initials="FA">
     <w:p>
       <w:pPr>
         <w:pStyle w:val="CommentText"/>
@@ -740,7 +715,7 @@
 </file>
 
 <file path=word/numbering.xml><?xml version="1.0" encoding="utf-8"?>
-<w:numbering xmlns:wpc="http://schemas.microsoft.com/office/word/2010/wordprocessingCanvas" xmlns:mc="http://schemas.openxmlformats.org/markup-compatibility/2006" xmlns:o="urn:schemas-microsoft-com:office:office" xmlns:r="http://schemas.openxmlformats.org/officeDocument/2006/relationships" xmlns:m="http://schemas.openxmlformats.org/officeDocument/2006/math" xmlns:v="urn:schemas-microsoft-com:vml" xmlns:wp14="http://schemas.microsoft.com/office/word/2010/wordprocessingDrawing" xmlns:wp="http://schemas.openxmlformats.org/drawingml/2006/wordprocessingDrawing" xmlns:w10="urn:schemas-microsoft-com:office:word" xmlns:w="http://schemas.openxmlformats.org/wordprocessingml/2006/main" xmlns:w14="http://schemas.microsoft.com/office/word/2010/wordml" xmlns:wpg="http://schemas.microsoft.com/office/word/2010/wordprocessingGroup" xmlns:wpi="http://schemas.microsoft.com/office/word/2010/wordprocessingInk" xmlns:wne="http://schemas.microsoft.com/office/word/2006/wordml" xmlns:wps="http://schemas.microsoft.com/office/word/2010/wordprocessingShape" mc:Ignorable="w14 wp14">
+<w:numbering xmlns:wpc="http://schemas.microsoft.com/office/word/2010/wordprocessingCanvas" xmlns:mo="http://schemas.microsoft.com/office/mac/office/2008/main" xmlns:mc="http://schemas.openxmlformats.org/markup-compatibility/2006" xmlns:mv="urn:schemas-microsoft-com:mac:vml" xmlns:o="urn:schemas-microsoft-com:office:office" xmlns:r="http://schemas.openxmlformats.org/officeDocument/2006/relationships" xmlns:m="http://schemas.openxmlformats.org/officeDocument/2006/math" xmlns:v="urn:schemas-microsoft-com:vml" xmlns:wp14="http://schemas.microsoft.com/office/word/2010/wordprocessingDrawing" xmlns:wp="http://schemas.openxmlformats.org/drawingml/2006/wordprocessingDrawing" xmlns:w10="urn:schemas-microsoft-com:office:word" xmlns:w="http://schemas.openxmlformats.org/wordprocessingml/2006/main" xmlns:w14="http://schemas.microsoft.com/office/word/2010/wordml" xmlns:wpg="http://schemas.microsoft.com/office/word/2010/wordprocessingGroup" xmlns:wpi="http://schemas.microsoft.com/office/word/2010/wordprocessingInk" xmlns:wne="http://schemas.microsoft.com/office/word/2006/wordml" xmlns:wps="http://schemas.microsoft.com/office/word/2010/wordprocessingShape" mc:Ignorable="w14 wp14">
   <w:abstractNum w:abstractNumId="0">
     <w:nsid w:val="FFFFFFFB"/>
     <w:multiLevelType w:val="multilevel"/>
@@ -845,7 +820,7 @@
     </w:rPrDefault>
     <w:pPrDefault/>
   </w:docDefaults>
-  <w:latentStyles w:defLockedState="0" w:defUIPriority="99" w:defSemiHidden="1" w:defUnhideWhenUsed="1" w:defQFormat="0" w:count="267">
+  <w:latentStyles w:defLockedState="0" w:defUIPriority="99" w:defSemiHidden="1" w:defUnhideWhenUsed="1" w:defQFormat="0" w:count="276">
     <w:lsdException w:name="Normal" w:semiHidden="0" w:uiPriority="0" w:unhideWhenUsed="0" w:qFormat="1"/>
     <w:lsdException w:name="heading 1" w:semiHidden="0" w:uiPriority="0" w:unhideWhenUsed="0" w:qFormat="1"/>
     <w:lsdException w:name="heading 2" w:uiPriority="0" w:qFormat="1"/>
@@ -1433,7 +1408,7 @@
 </file>
 
 <file path=word/stylesWithEffects.xml><?xml version="1.0" encoding="utf-8"?>
-<w:styles xmlns:wpc="http://schemas.microsoft.com/office/word/2010/wordprocessingCanvas" xmlns:mc="http://schemas.openxmlformats.org/markup-compatibility/2006" xmlns:o="urn:schemas-microsoft-com:office:office" xmlns:r="http://schemas.openxmlformats.org/officeDocument/2006/relationships" xmlns:m="http://schemas.openxmlformats.org/officeDocument/2006/math" xmlns:v="urn:schemas-microsoft-com:vml" xmlns:wp14="http://schemas.microsoft.com/office/word/2010/wordprocessingDrawing" xmlns:wp="http://schemas.openxmlformats.org/drawingml/2006/wordprocessingDrawing" xmlns:w10="urn:schemas-microsoft-com:office:word" xmlns:w="http://schemas.openxmlformats.org/wordprocessingml/2006/main" xmlns:w14="http://schemas.microsoft.com/office/word/2010/wordml" xmlns:wpg="http://schemas.microsoft.com/office/word/2010/wordprocessingGroup" xmlns:wpi="http://schemas.microsoft.com/office/word/2010/wordprocessingInk" xmlns:wne="http://schemas.microsoft.com/office/word/2006/wordml" xmlns:wps="http://schemas.microsoft.com/office/word/2010/wordprocessingShape" mc:Ignorable="w14 wp14">
+<w:styles xmlns:wpc="http://schemas.microsoft.com/office/word/2010/wordprocessingCanvas" xmlns:mo="http://schemas.microsoft.com/office/mac/office/2008/main" xmlns:mc="http://schemas.openxmlformats.org/markup-compatibility/2006" xmlns:mv="urn:schemas-microsoft-com:mac:vml" xmlns:o="urn:schemas-microsoft-com:office:office" xmlns:r="http://schemas.openxmlformats.org/officeDocument/2006/relationships" xmlns:m="http://schemas.openxmlformats.org/officeDocument/2006/math" xmlns:v="urn:schemas-microsoft-com:vml" xmlns:wp14="http://schemas.microsoft.com/office/word/2010/wordprocessingDrawing" xmlns:wp="http://schemas.openxmlformats.org/drawingml/2006/wordprocessingDrawing" xmlns:w10="urn:schemas-microsoft-com:office:word" xmlns:w="http://schemas.openxmlformats.org/wordprocessingml/2006/main" xmlns:w14="http://schemas.microsoft.com/office/word/2010/wordml" xmlns:wpg="http://schemas.microsoft.com/office/word/2010/wordprocessingGroup" xmlns:wpi="http://schemas.microsoft.com/office/word/2010/wordprocessingInk" xmlns:wne="http://schemas.microsoft.com/office/word/2006/wordml" xmlns:wps="http://schemas.microsoft.com/office/word/2010/wordprocessingShape" mc:Ignorable="w14 wp14">
   <w:docDefaults>
     <w:rPrDefault>
       <w:rPr>
@@ -1445,7 +1420,7 @@
     </w:rPrDefault>
     <w:pPrDefault/>
   </w:docDefaults>
-  <w:latentStyles w:defLockedState="0" w:defUIPriority="99" w:defSemiHidden="1" w:defUnhideWhenUsed="1" w:defQFormat="0" w:count="267">
+  <w:latentStyles w:defLockedState="0" w:defUIPriority="99" w:defSemiHidden="1" w:defUnhideWhenUsed="1" w:defQFormat="0" w:count="276">
     <w:lsdException w:name="Normal" w:semiHidden="0" w:uiPriority="0" w:unhideWhenUsed="0" w:qFormat="1"/>
     <w:lsdException w:name="heading 1" w:semiHidden="0" w:uiPriority="0" w:unhideWhenUsed="0" w:qFormat="1"/>
     <w:lsdException w:name="heading 2" w:uiPriority="0" w:qFormat="1"/>

</xml_diff>